<commit_message>
first pass apostles' feast psali
</commit_message>
<xml_diff>
--- a/Psalmody Source/56 Apostles feast Psali Batos.docx
+++ b/Psalmody Source/56 Apostles feast Psali Batos.docx
@@ -70,8 +70,9 @@
             <w:pPr>
               <w:pStyle w:val="Coptic"/>
             </w:pPr>
-            <w:bookmarkStart w:id="0" w:name="_GoBack"/>
-            <w:bookmarkEnd w:id="0"/>
+            <w:r>
+              <w:t>Ⲁⲣⲓⲥⲁⲗⲡⲓⲍⲓⲛ ⲱ̀ ⲛⲁⲙⲉⲛⲣⲁϯ: ϧⲉⲛ ⲟⲩⲥ̀ⲙⲏ ⲛ̀ⲥⲁⲗⲡⲓⲅⲅⲟⲥ: ϧⲉⲛ ⲡ̀ϣⲁⲓ ⲛ̀ⲛⲁϭⲟⲓⲥ ⲛ̀ⲓⲟϯ: ⲡⲉⲛⲓⲱⲧ Ⲡⲉⲧⲣⲟⲥ ⲛⲉⲙ ⲡⲉⲛⲥⲁϧ Ⲡⲁⲩⲗⲟⲥ.</w:t>
+            </w:r>
           </w:p>
         </w:tc>
         <w:tc>
@@ -116,762 +117,835 @@
             <w:pPr>
               <w:pStyle w:val="Coptic"/>
             </w:pPr>
-          </w:p>
-        </w:tc>
-        <w:tc>
-          <w:tcPr>
-            <w:tcW w:w="1242" w:type="pct"/>
-          </w:tcPr>
-          <w:p/>
-        </w:tc>
-        <w:tc>
-          <w:tcPr>
-            <w:tcW w:w="1255" w:type="pct"/>
-          </w:tcPr>
-          <w:p>
-            <w:pPr>
-              <w:ind w:left="196" w:hanging="196"/>
-            </w:pPr>
-          </w:p>
-        </w:tc>
-        <w:tc>
-          <w:tcPr>
-            <w:tcW w:w="1255" w:type="pct"/>
-          </w:tcPr>
-          <w:p>
-            <w:pPr>
-              <w:ind w:left="196" w:hanging="196"/>
-            </w:pPr>
-          </w:p>
-        </w:tc>
-      </w:tr>
-      <w:tr>
-        <w:tc>
-          <w:tcPr>
-            <w:tcW w:w="1248" w:type="pct"/>
-          </w:tcPr>
-          <w:p>
-            <w:pPr>
-              <w:pStyle w:val="Coptic"/>
-            </w:pPr>
-          </w:p>
-        </w:tc>
-        <w:tc>
-          <w:tcPr>
-            <w:tcW w:w="1242" w:type="pct"/>
-          </w:tcPr>
-          <w:p/>
-        </w:tc>
-        <w:tc>
-          <w:tcPr>
-            <w:tcW w:w="1255" w:type="pct"/>
-          </w:tcPr>
-          <w:p>
-            <w:pPr>
-              <w:ind w:left="196" w:hanging="196"/>
-            </w:pPr>
-          </w:p>
-        </w:tc>
-        <w:tc>
-          <w:tcPr>
-            <w:tcW w:w="1255" w:type="pct"/>
-          </w:tcPr>
-          <w:p>
-            <w:pPr>
-              <w:ind w:left="196" w:hanging="196"/>
-            </w:pPr>
-          </w:p>
-        </w:tc>
-      </w:tr>
-      <w:tr>
-        <w:tc>
-          <w:tcPr>
-            <w:tcW w:w="1248" w:type="pct"/>
-          </w:tcPr>
-          <w:p>
-            <w:pPr>
-              <w:pStyle w:val="Coptic"/>
-            </w:pPr>
-          </w:p>
-        </w:tc>
-        <w:tc>
-          <w:tcPr>
-            <w:tcW w:w="1242" w:type="pct"/>
-          </w:tcPr>
-          <w:p/>
-        </w:tc>
-        <w:tc>
-          <w:tcPr>
-            <w:tcW w:w="1255" w:type="pct"/>
-          </w:tcPr>
-          <w:p>
-            <w:pPr>
-              <w:ind w:left="196" w:hanging="196"/>
-            </w:pPr>
-          </w:p>
-        </w:tc>
-        <w:tc>
-          <w:tcPr>
-            <w:tcW w:w="1255" w:type="pct"/>
-          </w:tcPr>
-          <w:p>
-            <w:pPr>
-              <w:ind w:left="196" w:hanging="196"/>
-            </w:pPr>
-          </w:p>
-        </w:tc>
-      </w:tr>
-      <w:tr>
-        <w:tc>
-          <w:tcPr>
-            <w:tcW w:w="1248" w:type="pct"/>
-          </w:tcPr>
-          <w:p>
-            <w:pPr>
-              <w:pStyle w:val="Coptic"/>
-            </w:pPr>
-          </w:p>
-        </w:tc>
-        <w:tc>
-          <w:tcPr>
-            <w:tcW w:w="1242" w:type="pct"/>
-          </w:tcPr>
-          <w:p/>
-        </w:tc>
-        <w:tc>
-          <w:tcPr>
-            <w:tcW w:w="1255" w:type="pct"/>
-          </w:tcPr>
-          <w:p>
-            <w:pPr>
-              <w:ind w:left="196" w:hanging="196"/>
-            </w:pPr>
-          </w:p>
-        </w:tc>
-        <w:tc>
-          <w:tcPr>
-            <w:tcW w:w="1255" w:type="pct"/>
-          </w:tcPr>
-          <w:p>
-            <w:pPr>
-              <w:ind w:left="196" w:hanging="196"/>
-            </w:pPr>
-          </w:p>
-        </w:tc>
-      </w:tr>
-      <w:tr>
-        <w:tc>
-          <w:tcPr>
-            <w:tcW w:w="1248" w:type="pct"/>
-          </w:tcPr>
-          <w:p>
-            <w:pPr>
-              <w:pStyle w:val="Coptic"/>
-            </w:pPr>
-          </w:p>
-        </w:tc>
-        <w:tc>
-          <w:tcPr>
-            <w:tcW w:w="1242" w:type="pct"/>
-          </w:tcPr>
-          <w:p/>
-        </w:tc>
-        <w:tc>
-          <w:tcPr>
-            <w:tcW w:w="1255" w:type="pct"/>
-          </w:tcPr>
-          <w:p>
-            <w:pPr>
-              <w:ind w:left="196" w:hanging="196"/>
-            </w:pPr>
-          </w:p>
-        </w:tc>
-        <w:tc>
-          <w:tcPr>
-            <w:tcW w:w="1255" w:type="pct"/>
-          </w:tcPr>
-          <w:p>
-            <w:pPr>
-              <w:ind w:left="196" w:hanging="196"/>
-            </w:pPr>
-          </w:p>
-        </w:tc>
-      </w:tr>
-      <w:tr>
-        <w:tc>
-          <w:tcPr>
-            <w:tcW w:w="1248" w:type="pct"/>
-          </w:tcPr>
-          <w:p>
-            <w:pPr>
-              <w:pStyle w:val="Coptic"/>
-            </w:pPr>
-          </w:p>
-        </w:tc>
-        <w:tc>
-          <w:tcPr>
-            <w:tcW w:w="1242" w:type="pct"/>
-          </w:tcPr>
-          <w:p/>
-        </w:tc>
-        <w:tc>
-          <w:tcPr>
-            <w:tcW w:w="1255" w:type="pct"/>
-          </w:tcPr>
-          <w:p>
-            <w:pPr>
-              <w:ind w:left="196" w:hanging="196"/>
-            </w:pPr>
-          </w:p>
-        </w:tc>
-        <w:tc>
-          <w:tcPr>
-            <w:tcW w:w="1255" w:type="pct"/>
-          </w:tcPr>
-          <w:p>
-            <w:pPr>
-              <w:ind w:left="196" w:hanging="196"/>
-            </w:pPr>
-          </w:p>
-        </w:tc>
-      </w:tr>
-      <w:tr>
-        <w:tc>
-          <w:tcPr>
-            <w:tcW w:w="1248" w:type="pct"/>
-          </w:tcPr>
-          <w:p>
-            <w:pPr>
-              <w:pStyle w:val="Coptic"/>
-            </w:pPr>
-          </w:p>
-        </w:tc>
-        <w:tc>
-          <w:tcPr>
-            <w:tcW w:w="1242" w:type="pct"/>
-          </w:tcPr>
-          <w:p/>
-        </w:tc>
-        <w:tc>
-          <w:tcPr>
-            <w:tcW w:w="1255" w:type="pct"/>
-          </w:tcPr>
-          <w:p>
-            <w:pPr>
-              <w:ind w:left="196" w:hanging="196"/>
-            </w:pPr>
-          </w:p>
-        </w:tc>
-        <w:tc>
-          <w:tcPr>
-            <w:tcW w:w="1255" w:type="pct"/>
-          </w:tcPr>
-          <w:p>
-            <w:pPr>
-              <w:ind w:left="196" w:hanging="196"/>
-            </w:pPr>
-          </w:p>
-        </w:tc>
-      </w:tr>
-      <w:tr>
-        <w:tc>
-          <w:tcPr>
-            <w:tcW w:w="1248" w:type="pct"/>
-          </w:tcPr>
-          <w:p>
-            <w:pPr>
-              <w:pStyle w:val="Coptic"/>
-            </w:pPr>
-          </w:p>
-        </w:tc>
-        <w:tc>
-          <w:tcPr>
-            <w:tcW w:w="1242" w:type="pct"/>
-          </w:tcPr>
-          <w:p/>
-        </w:tc>
-        <w:tc>
-          <w:tcPr>
-            <w:tcW w:w="1255" w:type="pct"/>
-          </w:tcPr>
-          <w:p>
-            <w:pPr>
-              <w:ind w:left="196" w:hanging="196"/>
-            </w:pPr>
-          </w:p>
-        </w:tc>
-        <w:tc>
-          <w:tcPr>
-            <w:tcW w:w="1255" w:type="pct"/>
-          </w:tcPr>
-          <w:p>
-            <w:pPr>
-              <w:ind w:left="196" w:hanging="196"/>
-            </w:pPr>
-          </w:p>
-        </w:tc>
-      </w:tr>
-      <w:tr>
-        <w:tc>
-          <w:tcPr>
-            <w:tcW w:w="1248" w:type="pct"/>
-          </w:tcPr>
-          <w:p>
-            <w:pPr>
-              <w:pStyle w:val="Coptic"/>
-            </w:pPr>
-          </w:p>
-        </w:tc>
-        <w:tc>
-          <w:tcPr>
-            <w:tcW w:w="1242" w:type="pct"/>
-          </w:tcPr>
-          <w:p/>
-        </w:tc>
-        <w:tc>
-          <w:tcPr>
-            <w:tcW w:w="1255" w:type="pct"/>
-          </w:tcPr>
-          <w:p>
-            <w:pPr>
-              <w:ind w:left="196" w:hanging="196"/>
-            </w:pPr>
-          </w:p>
-        </w:tc>
-        <w:tc>
-          <w:tcPr>
-            <w:tcW w:w="1255" w:type="pct"/>
-          </w:tcPr>
-          <w:p>
-            <w:pPr>
-              <w:ind w:left="196" w:hanging="196"/>
-            </w:pPr>
-          </w:p>
-        </w:tc>
-      </w:tr>
-      <w:tr>
-        <w:tc>
-          <w:tcPr>
-            <w:tcW w:w="1248" w:type="pct"/>
-          </w:tcPr>
-          <w:p>
-            <w:pPr>
-              <w:pStyle w:val="Coptic"/>
-            </w:pPr>
-          </w:p>
-        </w:tc>
-        <w:tc>
-          <w:tcPr>
-            <w:tcW w:w="1242" w:type="pct"/>
-          </w:tcPr>
-          <w:p/>
-        </w:tc>
-        <w:tc>
-          <w:tcPr>
-            <w:tcW w:w="1255" w:type="pct"/>
-          </w:tcPr>
-          <w:p/>
-        </w:tc>
-        <w:tc>
-          <w:tcPr>
-            <w:tcW w:w="1255" w:type="pct"/>
-          </w:tcPr>
-          <w:p>
-            <w:pPr>
-              <w:ind w:left="196" w:hanging="196"/>
-            </w:pPr>
-          </w:p>
-        </w:tc>
-      </w:tr>
-      <w:tr>
-        <w:tc>
-          <w:tcPr>
-            <w:tcW w:w="1248" w:type="pct"/>
-          </w:tcPr>
-          <w:p>
-            <w:pPr>
-              <w:pStyle w:val="Coptic"/>
-            </w:pPr>
-          </w:p>
-        </w:tc>
-        <w:tc>
-          <w:tcPr>
-            <w:tcW w:w="1242" w:type="pct"/>
-          </w:tcPr>
-          <w:p/>
-        </w:tc>
-        <w:tc>
-          <w:tcPr>
-            <w:tcW w:w="1255" w:type="pct"/>
-          </w:tcPr>
-          <w:p>
-            <w:pPr>
-              <w:ind w:left="196" w:hanging="196"/>
-            </w:pPr>
-          </w:p>
-        </w:tc>
-        <w:tc>
-          <w:tcPr>
-            <w:tcW w:w="1255" w:type="pct"/>
-          </w:tcPr>
-          <w:p>
-            <w:pPr>
-              <w:ind w:left="196" w:hanging="196"/>
-            </w:pPr>
-          </w:p>
-        </w:tc>
-      </w:tr>
-      <w:tr>
-        <w:tc>
-          <w:tcPr>
-            <w:tcW w:w="1248" w:type="pct"/>
-          </w:tcPr>
-          <w:p>
-            <w:pPr>
-              <w:pStyle w:val="Coptic"/>
-            </w:pPr>
-          </w:p>
-        </w:tc>
-        <w:tc>
-          <w:tcPr>
-            <w:tcW w:w="1242" w:type="pct"/>
-          </w:tcPr>
-          <w:p/>
-        </w:tc>
-        <w:tc>
-          <w:tcPr>
-            <w:tcW w:w="1255" w:type="pct"/>
-          </w:tcPr>
-          <w:p>
-            <w:pPr>
-              <w:ind w:left="196" w:hanging="196"/>
-            </w:pPr>
-          </w:p>
-        </w:tc>
-        <w:tc>
-          <w:tcPr>
-            <w:tcW w:w="1255" w:type="pct"/>
-          </w:tcPr>
-          <w:p>
-            <w:pPr>
-              <w:ind w:left="196" w:hanging="196"/>
-            </w:pPr>
-          </w:p>
-        </w:tc>
-      </w:tr>
-      <w:tr>
-        <w:tc>
-          <w:tcPr>
-            <w:tcW w:w="1248" w:type="pct"/>
-          </w:tcPr>
-          <w:p>
-            <w:pPr>
-              <w:pStyle w:val="Coptic"/>
-            </w:pPr>
-          </w:p>
-        </w:tc>
-        <w:tc>
-          <w:tcPr>
-            <w:tcW w:w="1242" w:type="pct"/>
-          </w:tcPr>
-          <w:p/>
-        </w:tc>
-        <w:tc>
-          <w:tcPr>
-            <w:tcW w:w="1255" w:type="pct"/>
-          </w:tcPr>
-          <w:p>
-            <w:pPr>
-              <w:ind w:left="196" w:hanging="196"/>
-            </w:pPr>
-          </w:p>
-        </w:tc>
-        <w:tc>
-          <w:tcPr>
-            <w:tcW w:w="1255" w:type="pct"/>
-          </w:tcPr>
-          <w:p>
-            <w:pPr>
-              <w:ind w:left="196" w:hanging="196"/>
-            </w:pPr>
-          </w:p>
-        </w:tc>
-      </w:tr>
-      <w:tr>
-        <w:tc>
-          <w:tcPr>
-            <w:tcW w:w="1248" w:type="pct"/>
-          </w:tcPr>
-          <w:p>
-            <w:pPr>
-              <w:pStyle w:val="Coptic"/>
-            </w:pPr>
-          </w:p>
-        </w:tc>
-        <w:tc>
-          <w:tcPr>
-            <w:tcW w:w="1242" w:type="pct"/>
-          </w:tcPr>
-          <w:p/>
-        </w:tc>
-        <w:tc>
-          <w:tcPr>
-            <w:tcW w:w="1255" w:type="pct"/>
-          </w:tcPr>
-          <w:p>
-            <w:pPr>
-              <w:ind w:left="196" w:hanging="196"/>
-            </w:pPr>
-          </w:p>
-        </w:tc>
-        <w:tc>
-          <w:tcPr>
-            <w:tcW w:w="1255" w:type="pct"/>
-          </w:tcPr>
-          <w:p>
-            <w:pPr>
-              <w:ind w:left="196" w:hanging="196"/>
-            </w:pPr>
-          </w:p>
-        </w:tc>
-      </w:tr>
-      <w:tr>
-        <w:tc>
-          <w:tcPr>
-            <w:tcW w:w="1248" w:type="pct"/>
-          </w:tcPr>
-          <w:p>
-            <w:pPr>
-              <w:pStyle w:val="Coptic"/>
-            </w:pPr>
-          </w:p>
-        </w:tc>
-        <w:tc>
-          <w:tcPr>
-            <w:tcW w:w="1242" w:type="pct"/>
-          </w:tcPr>
-          <w:p/>
-        </w:tc>
-        <w:tc>
-          <w:tcPr>
-            <w:tcW w:w="1255" w:type="pct"/>
-          </w:tcPr>
-          <w:p>
-            <w:pPr>
-              <w:ind w:left="196" w:hanging="196"/>
-            </w:pPr>
-          </w:p>
-        </w:tc>
-        <w:tc>
-          <w:tcPr>
-            <w:tcW w:w="1255" w:type="pct"/>
-          </w:tcPr>
-          <w:p>
-            <w:pPr>
-              <w:ind w:left="196" w:hanging="196"/>
-            </w:pPr>
-          </w:p>
-        </w:tc>
-      </w:tr>
-      <w:tr>
-        <w:tc>
-          <w:tcPr>
-            <w:tcW w:w="1248" w:type="pct"/>
-          </w:tcPr>
-          <w:p>
-            <w:pPr>
-              <w:pStyle w:val="Coptic"/>
-            </w:pPr>
-          </w:p>
-        </w:tc>
-        <w:tc>
-          <w:tcPr>
-            <w:tcW w:w="1242" w:type="pct"/>
-          </w:tcPr>
-          <w:p/>
-        </w:tc>
-        <w:tc>
-          <w:tcPr>
-            <w:tcW w:w="1255" w:type="pct"/>
-          </w:tcPr>
-          <w:p>
-            <w:pPr>
-              <w:ind w:left="196" w:hanging="196"/>
-            </w:pPr>
-          </w:p>
-        </w:tc>
-        <w:tc>
-          <w:tcPr>
-            <w:tcW w:w="1255" w:type="pct"/>
-          </w:tcPr>
-          <w:p>
-            <w:pPr>
-              <w:ind w:left="196" w:hanging="196"/>
-            </w:pPr>
-          </w:p>
-        </w:tc>
-      </w:tr>
-      <w:tr>
-        <w:tc>
-          <w:tcPr>
-            <w:tcW w:w="1248" w:type="pct"/>
-          </w:tcPr>
-          <w:p>
-            <w:pPr>
-              <w:pStyle w:val="Coptic"/>
-            </w:pPr>
-          </w:p>
-        </w:tc>
-        <w:tc>
-          <w:tcPr>
-            <w:tcW w:w="1242" w:type="pct"/>
-          </w:tcPr>
-          <w:p/>
-        </w:tc>
-        <w:tc>
-          <w:tcPr>
-            <w:tcW w:w="1255" w:type="pct"/>
-          </w:tcPr>
-          <w:p>
-            <w:pPr>
-              <w:ind w:left="196" w:hanging="196"/>
-            </w:pPr>
-          </w:p>
-        </w:tc>
-        <w:tc>
-          <w:tcPr>
-            <w:tcW w:w="1255" w:type="pct"/>
-          </w:tcPr>
-          <w:p>
-            <w:pPr>
-              <w:ind w:left="196" w:hanging="196"/>
-            </w:pPr>
-          </w:p>
-        </w:tc>
-      </w:tr>
-      <w:tr>
-        <w:tc>
-          <w:tcPr>
-            <w:tcW w:w="1248" w:type="pct"/>
-          </w:tcPr>
-          <w:p>
-            <w:pPr>
-              <w:pStyle w:val="Coptic"/>
-            </w:pPr>
-          </w:p>
-        </w:tc>
-        <w:tc>
-          <w:tcPr>
-            <w:tcW w:w="1242" w:type="pct"/>
-          </w:tcPr>
-          <w:p/>
-        </w:tc>
-        <w:tc>
-          <w:tcPr>
-            <w:tcW w:w="1255" w:type="pct"/>
-          </w:tcPr>
-          <w:p>
-            <w:pPr>
-              <w:ind w:left="196" w:hanging="196"/>
-            </w:pPr>
-          </w:p>
-        </w:tc>
-        <w:tc>
-          <w:tcPr>
-            <w:tcW w:w="1255" w:type="pct"/>
-          </w:tcPr>
-          <w:p>
-            <w:pPr>
-              <w:ind w:left="196" w:hanging="196"/>
-            </w:pPr>
-          </w:p>
-        </w:tc>
-      </w:tr>
-      <w:tr>
-        <w:tc>
-          <w:tcPr>
-            <w:tcW w:w="1248" w:type="pct"/>
-          </w:tcPr>
-          <w:p>
-            <w:pPr>
-              <w:pStyle w:val="Coptic"/>
-            </w:pPr>
-          </w:p>
-        </w:tc>
-        <w:tc>
-          <w:tcPr>
-            <w:tcW w:w="1242" w:type="pct"/>
-          </w:tcPr>
-          <w:p/>
-        </w:tc>
-        <w:tc>
-          <w:tcPr>
-            <w:tcW w:w="1255" w:type="pct"/>
-          </w:tcPr>
-          <w:p>
-            <w:pPr>
-              <w:ind w:left="196" w:hanging="196"/>
-            </w:pPr>
-          </w:p>
-        </w:tc>
-        <w:tc>
-          <w:tcPr>
-            <w:tcW w:w="1255" w:type="pct"/>
-          </w:tcPr>
-          <w:p>
-            <w:pPr>
-              <w:ind w:left="196" w:hanging="196"/>
-            </w:pPr>
-          </w:p>
-        </w:tc>
-      </w:tr>
-      <w:tr>
-        <w:tc>
-          <w:tcPr>
-            <w:tcW w:w="1248" w:type="pct"/>
-          </w:tcPr>
-          <w:p>
-            <w:pPr>
-              <w:pStyle w:val="Coptic"/>
-            </w:pPr>
-          </w:p>
-        </w:tc>
-        <w:tc>
-          <w:tcPr>
-            <w:tcW w:w="1242" w:type="pct"/>
-          </w:tcPr>
-          <w:p/>
-        </w:tc>
-        <w:tc>
-          <w:tcPr>
-            <w:tcW w:w="1255" w:type="pct"/>
-          </w:tcPr>
-          <w:p>
-            <w:pPr>
-              <w:ind w:left="196" w:hanging="196"/>
-            </w:pPr>
-          </w:p>
-        </w:tc>
-        <w:tc>
-          <w:tcPr>
-            <w:tcW w:w="1255" w:type="pct"/>
-          </w:tcPr>
-          <w:p>
-            <w:pPr>
-              <w:ind w:left="196" w:hanging="196"/>
-            </w:pPr>
-          </w:p>
-        </w:tc>
-      </w:tr>
-      <w:tr>
-        <w:tc>
-          <w:tcPr>
-            <w:tcW w:w="1248" w:type="pct"/>
-          </w:tcPr>
-          <w:p>
-            <w:pPr>
-              <w:pStyle w:val="Coptic"/>
-            </w:pPr>
+            <w:r>
+              <w:t>Ⲃⲟⲛ ⲟⲩⲣⲁϣⲓ ⲛⲉⲙ ⲟⲩⲑⲉⲗⲏⲗ: ⲉⲣⲡ̀ⲣⲉⲡⲓ ⲙ̀ⲡⲓⲥ̀ⲛⲁⲩ (ⲃ̄) ⲛ̀ⲥ̀ⲧⲁⲩⲗⲟⲥ: ⲛ̀ⲧⲉ Ⲡⲓⲭ̀ⲣⲓⲥⲧⲟⲥ Ⲉⲙⲙⲁⲛⲟⲩⲏⲗ: ⲡⲉⲛⲓⲱⲧ Ⲡⲉⲧⲣⲟⲥ ⲛⲉⲙ ⲡⲉⲛⲥⲁϧ Ⲡⲁⲩⲗⲟⲥ.</w:t>
+            </w:r>
+          </w:p>
+        </w:tc>
+        <w:tc>
+          <w:tcPr>
+            <w:tcW w:w="1242" w:type="pct"/>
+          </w:tcPr>
+          <w:p/>
+        </w:tc>
+        <w:tc>
+          <w:tcPr>
+            <w:tcW w:w="1255" w:type="pct"/>
+          </w:tcPr>
+          <w:p>
+            <w:pPr>
+              <w:ind w:left="196" w:hanging="196"/>
+            </w:pPr>
+          </w:p>
+        </w:tc>
+        <w:tc>
+          <w:tcPr>
+            <w:tcW w:w="1255" w:type="pct"/>
+          </w:tcPr>
+          <w:p>
+            <w:pPr>
+              <w:ind w:left="196" w:hanging="196"/>
+            </w:pPr>
+          </w:p>
+        </w:tc>
+      </w:tr>
+      <w:tr>
+        <w:tc>
+          <w:tcPr>
+            <w:tcW w:w="1248" w:type="pct"/>
+          </w:tcPr>
+          <w:p>
+            <w:pPr>
+              <w:pStyle w:val="Coptic"/>
+            </w:pPr>
+            <w:r>
+              <w:t>Ⲅⲉⲛⲟⲥ ⲛⲓⲃⲉⲛ ⲛ̀ⲛⲓⲡⲓⲥⲧⲟⲥ: ⲁⲩⲑⲱⲟⲩϯ ϧⲉⲛ ϯⲉⲕⲕⲗⲏⲥⲓⲁ: ϧⲉⲛ ⲡ̀ϣⲁⲓ ⲛ̀ⲛⲓⲁ̀ⲡⲟⲥⲧⲟⲗⲟⲥ: ϧⲉⲛ ϩⲁⲛϩⲱⲥ ⲛⲉⲙ ϩⲁⲛⲯⲁⲗⲓⲁ.</w:t>
+            </w:r>
+          </w:p>
+        </w:tc>
+        <w:tc>
+          <w:tcPr>
+            <w:tcW w:w="1242" w:type="pct"/>
+          </w:tcPr>
+          <w:p/>
+        </w:tc>
+        <w:tc>
+          <w:tcPr>
+            <w:tcW w:w="1255" w:type="pct"/>
+          </w:tcPr>
+          <w:p>
+            <w:pPr>
+              <w:ind w:left="196" w:hanging="196"/>
+            </w:pPr>
+          </w:p>
+        </w:tc>
+        <w:tc>
+          <w:tcPr>
+            <w:tcW w:w="1255" w:type="pct"/>
+          </w:tcPr>
+          <w:p>
+            <w:pPr>
+              <w:ind w:left="196" w:hanging="196"/>
+            </w:pPr>
+          </w:p>
+        </w:tc>
+      </w:tr>
+      <w:tr>
+        <w:tc>
+          <w:tcPr>
+            <w:tcW w:w="1248" w:type="pct"/>
+          </w:tcPr>
+          <w:p>
+            <w:pPr>
+              <w:pStyle w:val="Coptic"/>
+            </w:pPr>
+            <w:r>
+              <w:t>Ⲇⲁⲩⲓⲇ ⲡ̀ⲟⲩⲣⲟ ⲁϥⲱϣ ⲉ̀ⲃⲟⲗ: ϧⲉⲛ ⲡ̀ⲭⲱⲙ ⲛ̀ⲧⲉ ⲛⲓⲯⲁⲗⲙⲟⲥ: ϫⲉ ⲁ̀ ⲡⲟⲩϧ̀ⲣⲱⲟⲩ ϣⲉⲛⲁϥ ⲉ̀ⲃⲟⲗ: ⲟⲩⲟϩ ⲛⲟⲩⲥⲁϫⲓ ⲁⲩⲫⲟϩ ⲉ̀ⲡⲓⲕⲟⲥⲙⲟⲥ.</w:t>
+            </w:r>
+          </w:p>
+        </w:tc>
+        <w:tc>
+          <w:tcPr>
+            <w:tcW w:w="1242" w:type="pct"/>
+          </w:tcPr>
+          <w:p/>
+        </w:tc>
+        <w:tc>
+          <w:tcPr>
+            <w:tcW w:w="1255" w:type="pct"/>
+          </w:tcPr>
+          <w:p>
+            <w:pPr>
+              <w:ind w:left="196" w:hanging="196"/>
+            </w:pPr>
+          </w:p>
+        </w:tc>
+        <w:tc>
+          <w:tcPr>
+            <w:tcW w:w="1255" w:type="pct"/>
+          </w:tcPr>
+          <w:p>
+            <w:pPr>
+              <w:ind w:left="196" w:hanging="196"/>
+            </w:pPr>
+          </w:p>
+        </w:tc>
+      </w:tr>
+      <w:tr>
+        <w:tc>
+          <w:tcPr>
+            <w:tcW w:w="1248" w:type="pct"/>
+          </w:tcPr>
+          <w:p>
+            <w:pPr>
+              <w:pStyle w:val="Coptic"/>
+            </w:pPr>
+            <w:r>
+              <w:t>Ⲉⲃⲟⲗϩⲓⲧⲉⲛ ⲛⲓⲁ̀ⲡⲟⲥⲧⲟⲗⲟⲥ: ⲛⲉⲙ ⲛⲓⲙⲁⲑⲏⲧⲏⲥ ⲙ̀Ⲡⲓⲭ̀ⲣⲓⲥⲧⲟⲥ: ⲁⲛⲥⲟⲩⲉⲛ ⲠⲉⲛϬⲟⲓⲥ Ⲓⲏⲥⲟⲩⲥ Ⲡⲓⲗⲟⲅⲟⲥ: ⲉⲑⲃⲏⲧⲟⲩ ⲛⲁⲓ ⲛⲁⲛ ⲱ̀ Ⲡⲓⲁ̀ⲅⲁⲑⲟⲥ.</w:t>
+            </w:r>
+          </w:p>
+        </w:tc>
+        <w:tc>
+          <w:tcPr>
+            <w:tcW w:w="1242" w:type="pct"/>
+          </w:tcPr>
+          <w:p/>
+        </w:tc>
+        <w:tc>
+          <w:tcPr>
+            <w:tcW w:w="1255" w:type="pct"/>
+          </w:tcPr>
+          <w:p>
+            <w:pPr>
+              <w:ind w:left="196" w:hanging="196"/>
+            </w:pPr>
+          </w:p>
+        </w:tc>
+        <w:tc>
+          <w:tcPr>
+            <w:tcW w:w="1255" w:type="pct"/>
+          </w:tcPr>
+          <w:p>
+            <w:pPr>
+              <w:ind w:left="196" w:hanging="196"/>
+            </w:pPr>
+          </w:p>
+        </w:tc>
+      </w:tr>
+      <w:tr>
+        <w:tc>
+          <w:tcPr>
+            <w:tcW w:w="1248" w:type="pct"/>
+          </w:tcPr>
+          <w:p>
+            <w:pPr>
+              <w:pStyle w:val="Coptic"/>
+            </w:pPr>
+            <w:r>
+              <w:t>Ⲍⲉⲟϣ ⲛ̀ϫⲉ ⲛⲓⲙⲏⲓⲛⲓ: ⲉ̀ⲧⲁⲩⲁⲓⲧⲟⲩ ϧⲉⲛ ⲡⲓⲕⲟⲥⲙⲟⲥ: ⲟⲩⲟϩ ⲁⲩⲧⲁⲗϭⲟ ⲛ̀ⲛⲏⲉⲧϣⲱⲛⲓ: ϧⲉⲛ ⲫ̀ⲣⲁⲛ ⲙ̀Ⲡⲉⲛϭⲟⲓⲥ Ⲓⲏⲥⲟⲩⲥ Ⲡⲓⲭ̄̀ⲣⲓⲥⲧⲟⲥ.</w:t>
+            </w:r>
+          </w:p>
+        </w:tc>
+        <w:tc>
+          <w:tcPr>
+            <w:tcW w:w="1242" w:type="pct"/>
+          </w:tcPr>
+          <w:p/>
+        </w:tc>
+        <w:tc>
+          <w:tcPr>
+            <w:tcW w:w="1255" w:type="pct"/>
+          </w:tcPr>
+          <w:p>
+            <w:pPr>
+              <w:ind w:left="196" w:hanging="196"/>
+            </w:pPr>
+          </w:p>
+        </w:tc>
+        <w:tc>
+          <w:tcPr>
+            <w:tcW w:w="1255" w:type="pct"/>
+          </w:tcPr>
+          <w:p>
+            <w:pPr>
+              <w:ind w:left="196" w:hanging="196"/>
+            </w:pPr>
+          </w:p>
+        </w:tc>
+      </w:tr>
+      <w:tr>
+        <w:tc>
+          <w:tcPr>
+            <w:tcW w:w="1248" w:type="pct"/>
+          </w:tcPr>
+          <w:p>
+            <w:pPr>
+              <w:pStyle w:val="Coptic"/>
+            </w:pPr>
+            <w:r>
+              <w:t>Ⲏⲡⲡⲉ ⲁ̀ⲛⲟⲛ ϧⲁ Ⲛⲓⲭ̀ⲣⲓⲥⲧⲓⲁⲛⲟⲥ: ⲧⲉⲛⲉⲣϣⲁⲓ ⲛⲱⲟⲩ ϧⲉⲛ ϩⲁⲛϩⲩⲙⲛⲟⲥ: ⲉⲛⲱϣ ⲉ̀ⲃⲟⲗ ⲉⲛϫⲱ ⲙ̀ⲙⲟⲥ: ϫⲉ ⲝⲉⲣⲉ ⲛⲱⲧⲉⲛ ⲱ̀ ⲛⲓⲁ̀ⲡⲟⲥⲧⲟⲗⲟⲥ.</w:t>
+            </w:r>
+          </w:p>
+        </w:tc>
+        <w:tc>
+          <w:tcPr>
+            <w:tcW w:w="1242" w:type="pct"/>
+          </w:tcPr>
+          <w:p/>
+        </w:tc>
+        <w:tc>
+          <w:tcPr>
+            <w:tcW w:w="1255" w:type="pct"/>
+          </w:tcPr>
+          <w:p>
+            <w:pPr>
+              <w:ind w:left="196" w:hanging="196"/>
+            </w:pPr>
+          </w:p>
+        </w:tc>
+        <w:tc>
+          <w:tcPr>
+            <w:tcW w:w="1255" w:type="pct"/>
+          </w:tcPr>
+          <w:p>
+            <w:pPr>
+              <w:ind w:left="196" w:hanging="196"/>
+            </w:pPr>
+          </w:p>
+        </w:tc>
+      </w:tr>
+      <w:tr>
+        <w:tc>
+          <w:tcPr>
+            <w:tcW w:w="1248" w:type="pct"/>
+          </w:tcPr>
+          <w:p>
+            <w:pPr>
+              <w:pStyle w:val="Coptic"/>
+            </w:pPr>
+            <w:r>
+              <w:t xml:space="preserve">Ⲑⲱⲕ ⲧⲉ ϯϫⲟⲙ ⲛⲉⲙ ⲛⲓⲧⲁⲓⲟ: ⲱ̀ </w:t>
+            </w:r>
+            <w:r>
+              <w:lastRenderedPageBreak/>
+              <w:t>Ⲡⲉⲛⲥⲱⲧⲏⲣ ⲛ̀ⲁ̀ⲅⲁⲑⲟⲥ: ⲭⲱ ⲛⲁⲛ ⲉ̀ⲃⲟⲗ ⲉⲑⲃⲉ ⲛⲓϯϩⲟ: ⲙ̀ⲡⲉⲛⲓⲱⲧ Ⲡⲉⲧⲣⲟⲥ ⲛⲉⲙ ⲡⲉⲛⲥⲁϧ Ⲡⲁⲩⲗⲟⲥ.</w:t>
+            </w:r>
+          </w:p>
+        </w:tc>
+        <w:tc>
+          <w:tcPr>
+            <w:tcW w:w="1242" w:type="pct"/>
+          </w:tcPr>
+          <w:p/>
+        </w:tc>
+        <w:tc>
+          <w:tcPr>
+            <w:tcW w:w="1255" w:type="pct"/>
+          </w:tcPr>
+          <w:p>
+            <w:pPr>
+              <w:ind w:left="196" w:hanging="196"/>
+            </w:pPr>
+          </w:p>
+        </w:tc>
+        <w:tc>
+          <w:tcPr>
+            <w:tcW w:w="1255" w:type="pct"/>
+          </w:tcPr>
+          <w:p>
+            <w:pPr>
+              <w:ind w:left="196" w:hanging="196"/>
+            </w:pPr>
+          </w:p>
+        </w:tc>
+      </w:tr>
+      <w:tr>
+        <w:tc>
+          <w:tcPr>
+            <w:tcW w:w="1248" w:type="pct"/>
+          </w:tcPr>
+          <w:p>
+            <w:pPr>
+              <w:pStyle w:val="Coptic"/>
+            </w:pPr>
+            <w:r>
+              <w:lastRenderedPageBreak/>
+              <w:t>Ⲓⲥ ϩⲏⲡⲡⲉ ⲡⲉⲛϭⲟⲓⲥ Ⲓⲏⲥⲟⲩⲥ Ⲡⲓⲭ̀ⲣⲓⲥⲧⲟⲥ: ⲁϥⲧⲁⲗⲟ ⲛ̀ⲧⲉϥϫⲓϫ ⲛ̀ⲟⲩⲓ̀ⲛⲁⲙ: ⲉ̀ϫⲉⲛ ⲛⲓⲁ̀ⲫⲏⲟⲩⲓ̀ ⲛ̀ⲛⲓⲁ̀ⲡⲟⲥⲧⲟⲗⲟⲥ: ⲛⲓⲥⲉⲛϯ ⲉⲧⲛⲁⲛⲉⲩ ⲛ̀ⲁⲧⲕⲓⲙ.</w:t>
+            </w:r>
+          </w:p>
+        </w:tc>
+        <w:tc>
+          <w:tcPr>
+            <w:tcW w:w="1242" w:type="pct"/>
+          </w:tcPr>
+          <w:p/>
+        </w:tc>
+        <w:tc>
+          <w:tcPr>
+            <w:tcW w:w="1255" w:type="pct"/>
+          </w:tcPr>
+          <w:p>
+            <w:pPr>
+              <w:ind w:left="196" w:hanging="196"/>
+            </w:pPr>
+          </w:p>
+        </w:tc>
+        <w:tc>
+          <w:tcPr>
+            <w:tcW w:w="1255" w:type="pct"/>
+          </w:tcPr>
+          <w:p>
+            <w:pPr>
+              <w:ind w:left="196" w:hanging="196"/>
+            </w:pPr>
+          </w:p>
+        </w:tc>
+      </w:tr>
+      <w:tr>
+        <w:tc>
+          <w:tcPr>
+            <w:tcW w:w="1248" w:type="pct"/>
+          </w:tcPr>
+          <w:p>
+            <w:pPr>
+              <w:pStyle w:val="Coptic"/>
+            </w:pPr>
+            <w:r>
+              <w:t>Ⲕⲉ ⲡⲁⲗⲓⲛ ⲡⲉⲛⲥⲁϭ Ⲡⲁⲩⲗⲟⲥ: ⲁϥⲟⲩⲱⲛϩ ⲛⲁϥ ⲛ̀ϫⲉ Ⲓⲏⲥⲟⲩⲥ Ⲡⲓⲭ̀ⲣⲓⲥⲧⲟⲥ: ϧⲉⲛ ⲫ̀ⲙⲱⲓⲧ ⲛ̀Ⲇⲁⲙⲁⲥⲕⲟⲥ: ⲟⲩⲟϩ ⲁϥⲥⲱⲧⲡ ⲙ̀ⲙⲟϥ ⲛ̀ⲟⲩⲁ̀ⲡⲟⲥⲧⲟⲗⲟⲥ.</w:t>
+            </w:r>
+          </w:p>
+        </w:tc>
+        <w:tc>
+          <w:tcPr>
+            <w:tcW w:w="1242" w:type="pct"/>
+          </w:tcPr>
+          <w:p/>
+        </w:tc>
+        <w:tc>
+          <w:tcPr>
+            <w:tcW w:w="1255" w:type="pct"/>
+          </w:tcPr>
+          <w:p>
+            <w:pPr>
+              <w:ind w:left="196" w:hanging="196"/>
+            </w:pPr>
+          </w:p>
+        </w:tc>
+        <w:tc>
+          <w:tcPr>
+            <w:tcW w:w="1255" w:type="pct"/>
+          </w:tcPr>
+          <w:p>
+            <w:pPr>
+              <w:ind w:left="196" w:hanging="196"/>
+            </w:pPr>
+          </w:p>
+        </w:tc>
+      </w:tr>
+      <w:tr>
+        <w:tc>
+          <w:tcPr>
+            <w:tcW w:w="1248" w:type="pct"/>
+          </w:tcPr>
+          <w:p>
+            <w:pPr>
+              <w:pStyle w:val="Coptic"/>
+            </w:pPr>
+            <w:r>
+              <w:t>Ⲗⲁⲟⲥ ⲛ̀Ⲛⲓⲭ̀ⲣⲓⲥⲧⲓⲁⲛⲟⲥ: ⲉⲧϧⲉⲛ Ⲣⲱⲙⲏ ⲛⲉⲙ Ⲁⲗⲉⲝⲁⲛⲇ̀ⲣⲓⲁ: ⲥⲉⲧⲁⲓ ⲛ̀ⲛⲓⲁ̀ⲡⲟⲥⲧⲟⲗⲟⲥ: ⲛⲉⲙ ⲧ̀ⲭⲱⲣⲁ ⲛ̀Ⲭⲏⲙⲓ ⲛⲉⲙ Ⲁⲛⲧⲓⲟⲭⲓⲁ.</w:t>
+            </w:r>
+          </w:p>
+        </w:tc>
+        <w:tc>
+          <w:tcPr>
+            <w:tcW w:w="1242" w:type="pct"/>
+          </w:tcPr>
+          <w:p/>
+        </w:tc>
+        <w:tc>
+          <w:tcPr>
+            <w:tcW w:w="1255" w:type="pct"/>
+          </w:tcPr>
+          <w:p/>
+        </w:tc>
+        <w:tc>
+          <w:tcPr>
+            <w:tcW w:w="1255" w:type="pct"/>
+          </w:tcPr>
+          <w:p>
+            <w:pPr>
+              <w:ind w:left="196" w:hanging="196"/>
+            </w:pPr>
+          </w:p>
+        </w:tc>
+      </w:tr>
+      <w:tr>
+        <w:tc>
+          <w:tcPr>
+            <w:tcW w:w="1248" w:type="pct"/>
+          </w:tcPr>
+          <w:p>
+            <w:pPr>
+              <w:pStyle w:val="Coptic"/>
+            </w:pPr>
+            <w:r>
+              <w:t>Ⲙⲁⲣⲉⲛⲑⲱⲟⲩϯ ⲱ̀ ⲛⲁⲙⲉⲛⲣⲁϯ: ⲛ̀ⲧⲉⲛϩⲱⲥ ⲉ̀Ⲡⲓⲭ̀ⲣⲓⲥⲧⲟⲥ ⲠⲉⲛϬⲟⲓⲥ: ⲛ̀ⲧⲉⲛⲧⲁⲟ̀ ⲛ̀ⲛⲁϭⲟⲓⲥ ⲛ̀ⲓⲟϯ: ⲛⲏⲉⲧⲥⲱⲧⲡ ⲛ̀ⲁ̀ⲡⲟⲥⲧⲟⲗⲟⲥ.</w:t>
+            </w:r>
+          </w:p>
+        </w:tc>
+        <w:tc>
+          <w:tcPr>
+            <w:tcW w:w="1242" w:type="pct"/>
+          </w:tcPr>
+          <w:p/>
+        </w:tc>
+        <w:tc>
+          <w:tcPr>
+            <w:tcW w:w="1255" w:type="pct"/>
+          </w:tcPr>
+          <w:p>
+            <w:pPr>
+              <w:ind w:left="196" w:hanging="196"/>
+            </w:pPr>
+          </w:p>
+        </w:tc>
+        <w:tc>
+          <w:tcPr>
+            <w:tcW w:w="1255" w:type="pct"/>
+          </w:tcPr>
+          <w:p>
+            <w:pPr>
+              <w:ind w:left="196" w:hanging="196"/>
+            </w:pPr>
+          </w:p>
+        </w:tc>
+      </w:tr>
+      <w:tr>
+        <w:tc>
+          <w:tcPr>
+            <w:tcW w:w="1248" w:type="pct"/>
+          </w:tcPr>
+          <w:p>
+            <w:pPr>
+              <w:pStyle w:val="Coptic"/>
+            </w:pPr>
+            <w:r>
+              <w:t>Ⲛⲁⲓ ⲛⲁⲛ ⲟⲩⲟϩ ⲥⲱⲧⲉⲙ ⲉ̀ⲣⲟⲛ: ⲱ̀ Ⲡⲉⲛⲥⲱⲧⲏⲣ ⲛ̀ⲁ̀ⲅⲁⲑⲟⲥ: ⲱ̀ⲗⲓ ⲙ̀ⲡⲉⲕϫⲱⲛⲧ ⲉ̀ⲃⲟⲗ ϩⲁⲣⲟⲛ: ⲉⲑⲃⲉ ⲛⲉⲛⲓⲟϯ ⲛ̀ⲁ̀ⲡⲟⲥⲧⲟⲗⲟⲥ.</w:t>
+            </w:r>
+          </w:p>
+        </w:tc>
+        <w:tc>
+          <w:tcPr>
+            <w:tcW w:w="1242" w:type="pct"/>
+          </w:tcPr>
+          <w:p/>
+        </w:tc>
+        <w:tc>
+          <w:tcPr>
+            <w:tcW w:w="1255" w:type="pct"/>
+          </w:tcPr>
+          <w:p>
+            <w:pPr>
+              <w:ind w:left="196" w:hanging="196"/>
+            </w:pPr>
+          </w:p>
+        </w:tc>
+        <w:tc>
+          <w:tcPr>
+            <w:tcW w:w="1255" w:type="pct"/>
+          </w:tcPr>
+          <w:p>
+            <w:pPr>
+              <w:ind w:left="196" w:hanging="196"/>
+            </w:pPr>
+          </w:p>
+        </w:tc>
+      </w:tr>
+      <w:tr>
+        <w:tc>
+          <w:tcPr>
+            <w:tcW w:w="1248" w:type="pct"/>
+          </w:tcPr>
+          <w:p>
+            <w:pPr>
+              <w:pStyle w:val="Coptic"/>
+            </w:pPr>
+            <w:r>
+              <w:t>Ⲝⲁ ⲡ̀ϣⲱⲓ ⲉ̀ⲙⲁϣⲱ ⲛⲓⲛⲓϣϯ: ⲉ̀ϩⲟⲧⲉ ⲛⲓⲑ̀ⲙⲏⲓ ⲛⲉⲙ ⲛⲓⲇⲓⲕⲉⲟⲥ: ⲉⲑⲃⲉ ⲛⲓⲙⲏⲓⲛⲓ ⲉⲩⲟⲓ ⲛ̀ϩⲟⲧ: ⲛⲏⲉ̀ⲧⲁⲩⲁⲓⲧⲟⲩ ϧⲉⲛ ⲡⲓⲕⲟⲥⲙⲟⲥ.</w:t>
+            </w:r>
+          </w:p>
+        </w:tc>
+        <w:tc>
+          <w:tcPr>
+            <w:tcW w:w="1242" w:type="pct"/>
+          </w:tcPr>
+          <w:p/>
+        </w:tc>
+        <w:tc>
+          <w:tcPr>
+            <w:tcW w:w="1255" w:type="pct"/>
+          </w:tcPr>
+          <w:p>
+            <w:pPr>
+              <w:ind w:left="196" w:hanging="196"/>
+            </w:pPr>
+          </w:p>
+        </w:tc>
+        <w:tc>
+          <w:tcPr>
+            <w:tcW w:w="1255" w:type="pct"/>
+          </w:tcPr>
+          <w:p>
+            <w:pPr>
+              <w:ind w:left="196" w:hanging="196"/>
+            </w:pPr>
+          </w:p>
+        </w:tc>
+      </w:tr>
+      <w:tr>
+        <w:tc>
+          <w:tcPr>
+            <w:tcW w:w="1248" w:type="pct"/>
+          </w:tcPr>
+          <w:p>
+            <w:pPr>
+              <w:pStyle w:val="Coptic"/>
+            </w:pPr>
+            <w:r>
+              <w:t xml:space="preserve">Ⲟⲩⲛⲓϣϯ ⲡⲉ ⲡ̀ⲧⲁⲓⲟ ⲛ̀ⲛⲓⲁ̀ⲡⲟⲥⲧⲟⲗⲟⲥ: ⲡⲉⲛⲓⲱⲧ Ⲡⲉⲧⲣⲟⲥ ⲛⲉⲙ ⲡⲉⲛⲥⲁϧ Ⲡⲁⲩⲗⲟⲥ: ⲏⲛⲉ̀ⲧⲁⲩϣⲉⲡ ⲡ̀ϧⲓⲥⲓ ⲛ̀ⲛⲓⲃⲁⲥⲁⲛⲟⲥ: </w:t>
+            </w:r>
+            <w:r>
+              <w:lastRenderedPageBreak/>
+              <w:t>ⲉⲑⲃⲉ ⲫ̀ⲣⲁⲛ ⲛ̀Ⲓⲏⲥⲟⲩⲥ Ⲡⲓⲭ̀ⲣⲓⲥⲧⲟⲥ.</w:t>
+            </w:r>
+          </w:p>
+        </w:tc>
+        <w:tc>
+          <w:tcPr>
+            <w:tcW w:w="1242" w:type="pct"/>
+          </w:tcPr>
+          <w:p/>
+        </w:tc>
+        <w:tc>
+          <w:tcPr>
+            <w:tcW w:w="1255" w:type="pct"/>
+          </w:tcPr>
+          <w:p>
+            <w:pPr>
+              <w:ind w:left="196" w:hanging="196"/>
+            </w:pPr>
+          </w:p>
+        </w:tc>
+        <w:tc>
+          <w:tcPr>
+            <w:tcW w:w="1255" w:type="pct"/>
+          </w:tcPr>
+          <w:p>
+            <w:pPr>
+              <w:ind w:left="196" w:hanging="196"/>
+            </w:pPr>
+          </w:p>
+        </w:tc>
+      </w:tr>
+      <w:tr>
+        <w:tc>
+          <w:tcPr>
+            <w:tcW w:w="1248" w:type="pct"/>
+          </w:tcPr>
+          <w:p>
+            <w:pPr>
+              <w:pStyle w:val="Coptic"/>
+            </w:pPr>
+            <w:r>
+              <w:lastRenderedPageBreak/>
+              <w:t>Ⲡⲉⲛⲓⲱⲧ Ⲡⲉⲧⲣⲟⲥ ⲉϥⲑⲃⲓⲏⲟⲩⲧ: ⲁϥϫⲱⲕ ⲙ̀ⲣⲉϥⲁ̀ⲅⲱⲛ ⲕⲁⲗⲱⲥ: ϧⲉⲛ ⲥⲟⲩ ⲉ̀ⲧⲟⲟⲩ (ⲉ̄) ⲛ̀ⲉ̀ⲡⲏⲡ ⲉⲧⲥ̀ⲙⲁⲣⲱⲟⲩⲧ: ϧⲉⲛ ⲛⲓⲉ̀ϩⲟⲟⲩ ⲛ̀Ⲛⲓⲣⲟⲛ ⲡⲓⲁ̀ⲛⲟⲙⲟⲥ.</w:t>
+            </w:r>
+          </w:p>
+        </w:tc>
+        <w:tc>
+          <w:tcPr>
+            <w:tcW w:w="1242" w:type="pct"/>
+          </w:tcPr>
+          <w:p/>
+        </w:tc>
+        <w:tc>
+          <w:tcPr>
+            <w:tcW w:w="1255" w:type="pct"/>
+          </w:tcPr>
+          <w:p>
+            <w:pPr>
+              <w:ind w:left="196" w:hanging="196"/>
+            </w:pPr>
+          </w:p>
+        </w:tc>
+        <w:tc>
+          <w:tcPr>
+            <w:tcW w:w="1255" w:type="pct"/>
+          </w:tcPr>
+          <w:p>
+            <w:pPr>
+              <w:ind w:left="196" w:hanging="196"/>
+            </w:pPr>
+          </w:p>
+        </w:tc>
+      </w:tr>
+      <w:tr>
+        <w:tc>
+          <w:tcPr>
+            <w:tcW w:w="1248" w:type="pct"/>
+          </w:tcPr>
+          <w:p>
+            <w:pPr>
+              <w:pStyle w:val="Coptic"/>
+            </w:pPr>
+            <w:r>
+              <w:t>Ⲣⲁϣⲓ ⲉ̀ⲙⲁϣⲱ ⲁ̀ ⲡⲉⲛⲥⲁϧ Ⲡⲁⲩⲗⲟⲥ: ⲫⲁ ϯⲥ̀ⲙⲏ ⲉⲧϩⲟⲗⲭ ⲛⲉⲙ ϯⲥⲟⲫⲓⲁ: ϫⲉ ⲁϥⲙⲟⲩ ϧⲉⲛ ⲧ̀ⲥⲏϥⲓ ⲉⲑⲃⲉ Ⲡⲓⲝ̀ⲣⲓⲥⲧⲟⲥ: ⲫⲏⲉ̀ⲧⲁϥⲙⲉⲛⲣⲓⲧϥ ⲫⲁ ϯⲉⲝⲟⲩⲥⲓⲁ.</w:t>
+            </w:r>
+          </w:p>
+        </w:tc>
+        <w:tc>
+          <w:tcPr>
+            <w:tcW w:w="1242" w:type="pct"/>
+          </w:tcPr>
+          <w:p/>
+        </w:tc>
+        <w:tc>
+          <w:tcPr>
+            <w:tcW w:w="1255" w:type="pct"/>
+          </w:tcPr>
+          <w:p>
+            <w:pPr>
+              <w:ind w:left="196" w:hanging="196"/>
+            </w:pPr>
+          </w:p>
+        </w:tc>
+        <w:tc>
+          <w:tcPr>
+            <w:tcW w:w="1255" w:type="pct"/>
+          </w:tcPr>
+          <w:p>
+            <w:pPr>
+              <w:ind w:left="196" w:hanging="196"/>
+            </w:pPr>
+          </w:p>
+        </w:tc>
+      </w:tr>
+      <w:tr>
+        <w:tc>
+          <w:tcPr>
+            <w:tcW w:w="1248" w:type="pct"/>
+          </w:tcPr>
+          <w:p>
+            <w:pPr>
+              <w:pStyle w:val="Coptic"/>
+            </w:pPr>
+            <w:r>
+              <w:t>Ⲉⲙⲟⲩ ⲉ̀ⲛⲓⲙⲱⲟⲩ ⲙ̀ⲫ̀ⲓⲁⲣⲟ: ⲛⲉⲙ ⲛⲓⲥⲓϯ ⲛⲉⲙ ⲛⲓⲕⲁⲣⲡⲟⲥ: ϩⲓⲧⲉⲛ ⲛⲓϣ̀ⲗⲏⲗ ⲛⲉⲙ ⲛⲓϯϩⲟ: ⲛ̀ⲧⲉ ⲛⲉⲛⲓⲟϯ ⲉⲑⲟⲩⲁⲃ ⲛ̀ⲁ̀ⲡⲟⲥⲧⲟⲗⲟⲥ.</w:t>
+            </w:r>
+          </w:p>
+        </w:tc>
+        <w:tc>
+          <w:tcPr>
+            <w:tcW w:w="1242" w:type="pct"/>
+          </w:tcPr>
+          <w:p/>
+        </w:tc>
+        <w:tc>
+          <w:tcPr>
+            <w:tcW w:w="1255" w:type="pct"/>
+          </w:tcPr>
+          <w:p>
+            <w:pPr>
+              <w:ind w:left="196" w:hanging="196"/>
+            </w:pPr>
+          </w:p>
+        </w:tc>
+        <w:tc>
+          <w:tcPr>
+            <w:tcW w:w="1255" w:type="pct"/>
+          </w:tcPr>
+          <w:p>
+            <w:pPr>
+              <w:ind w:left="196" w:hanging="196"/>
+            </w:pPr>
+          </w:p>
+        </w:tc>
+      </w:tr>
+      <w:tr>
+        <w:tc>
+          <w:tcPr>
+            <w:tcW w:w="1248" w:type="pct"/>
+          </w:tcPr>
+          <w:p>
+            <w:pPr>
+              <w:pStyle w:val="Coptic"/>
+            </w:pPr>
+            <w:r>
+              <w:t>Ⲧⲉⲛϯϩⲟ ⲉ̀ⲣⲟⲕ ⲱ̀ Ⲡⲉⲛⲛⲏⲃ Ⲡⲓⲭ̀ⲣⲓⲥⲧⲟⲥ: ⲉ̀ⲃⲉ ⲛⲓⲟⲩⲏⲃ ⲛⲉⲙ ⲛⲓⲇⲓⲁⲕⲱⲛⲟⲥ: ⲙⲁⲧⲁϫⲣⲱⲟⲩ ϧⲉⲛ ϯⲙⲉⲧⲁ̀ⲅⲁⲑⲟⲥ: ⲉⲑⲃⲉ ⲛⲏⲉ̀ⲧⲉⲛϩⲟⲧ ⲛ̀ⲁ̀ⲡⲟⲥⲧⲟⲗⲟⲥ.</w:t>
+            </w:r>
+          </w:p>
+        </w:tc>
+        <w:tc>
+          <w:tcPr>
+            <w:tcW w:w="1242" w:type="pct"/>
+          </w:tcPr>
+          <w:p/>
+        </w:tc>
+        <w:tc>
+          <w:tcPr>
+            <w:tcW w:w="1255" w:type="pct"/>
+          </w:tcPr>
+          <w:p>
+            <w:pPr>
+              <w:ind w:left="196" w:hanging="196"/>
+            </w:pPr>
+          </w:p>
+        </w:tc>
+        <w:tc>
+          <w:tcPr>
+            <w:tcW w:w="1255" w:type="pct"/>
+          </w:tcPr>
+          <w:p>
+            <w:pPr>
+              <w:ind w:left="196" w:hanging="196"/>
+            </w:pPr>
+          </w:p>
+        </w:tc>
+      </w:tr>
+      <w:tr>
+        <w:tc>
+          <w:tcPr>
+            <w:tcW w:w="1248" w:type="pct"/>
+          </w:tcPr>
+          <w:p>
+            <w:pPr>
+              <w:pStyle w:val="Coptic"/>
+            </w:pPr>
+            <w:r>
+              <w:t>Ⲩⲇⲉⲟⲛ ⲉ̀ⲥⲉⲡⲓ ⲛ̀ⲛⲓⲡⲓⲥⲧⲟⲥ: ⲁ̀ⲣⲉϩ ⲉ̀ⲣⲱⲟⲩ ⲱ̀ Ⲡⲓⲁ̀ⲅⲁⲑⲟⲥ: ⲉ̀ⲃⲟⲗϧⲉⲛ ⲡⲓⲭ̀ⲣⲟϥ ⲛⲉⲙ ⲡⲓⲫ̀ⲑⲟⲛⲟⲥ: ⲉⲑⲃⲉ ⲛⲉⲛⲓⲟϯ ⲛ̀ⲁ̀ⲡⲟⲥⲧⲟⲗⲟⲥ.</w:t>
+            </w:r>
+          </w:p>
+        </w:tc>
+        <w:tc>
+          <w:tcPr>
+            <w:tcW w:w="1242" w:type="pct"/>
+          </w:tcPr>
+          <w:p/>
+        </w:tc>
+        <w:tc>
+          <w:tcPr>
+            <w:tcW w:w="1255" w:type="pct"/>
+          </w:tcPr>
+          <w:p>
+            <w:pPr>
+              <w:ind w:left="196" w:hanging="196"/>
+            </w:pPr>
+          </w:p>
+        </w:tc>
+        <w:tc>
+          <w:tcPr>
+            <w:tcW w:w="1255" w:type="pct"/>
+          </w:tcPr>
+          <w:p>
+            <w:pPr>
+              <w:ind w:left="196" w:hanging="196"/>
+            </w:pPr>
+          </w:p>
+        </w:tc>
+      </w:tr>
+      <w:tr>
+        <w:tc>
+          <w:tcPr>
+            <w:tcW w:w="1248" w:type="pct"/>
+          </w:tcPr>
+          <w:p>
+            <w:pPr>
+              <w:pStyle w:val="Coptic"/>
+            </w:pPr>
+            <w:r>
+              <w:t>Ⲫⲛⲏⲃ Ⲫⲛⲟⲩϯ ⲛⲉⲛⲃⲟⲏ̀ⲑⲟⲥ: ϭⲓⲥⲓ ⲙ̀ⲡ̀ⲧⲁⲡ ⲛ̀Ⲛⲓⲭ̀ⲣⲓⲥⲧⲓⲁⲛⲟⲥ: ⲟⲩⲟϩ ⲙⲁⲧⲁϫⲣⲟ ⲛ̀ⲛⲓⲡⲓⲥⲧⲟⲥ: ⲉⲑⲃⲉ ⲛⲉⲕⲥⲱⲧⲡ ⲛ̀ⲁ̀ⲡⲟⲥⲧⲟⲗⲟⲥ.</w:t>
+            </w:r>
+          </w:p>
+        </w:tc>
+        <w:tc>
+          <w:tcPr>
+            <w:tcW w:w="1242" w:type="pct"/>
+          </w:tcPr>
+          <w:p/>
+        </w:tc>
+        <w:tc>
+          <w:tcPr>
+            <w:tcW w:w="1255" w:type="pct"/>
+          </w:tcPr>
+          <w:p>
+            <w:pPr>
+              <w:ind w:left="196" w:hanging="196"/>
+            </w:pPr>
+          </w:p>
+        </w:tc>
+        <w:tc>
+          <w:tcPr>
+            <w:tcW w:w="1255" w:type="pct"/>
+          </w:tcPr>
+          <w:p>
+            <w:pPr>
+              <w:ind w:left="196" w:hanging="196"/>
+            </w:pPr>
+          </w:p>
+        </w:tc>
+      </w:tr>
+      <w:tr>
+        <w:tc>
+          <w:tcPr>
+            <w:tcW w:w="1248" w:type="pct"/>
+          </w:tcPr>
+          <w:p>
+            <w:pPr>
+              <w:pStyle w:val="Coptic"/>
+            </w:pPr>
+            <w:r>
+              <w:t>Ⲭⲉⲣⲉ ⲛⲉ ⲱ̀ Ϯⲡⲁⲣⲑⲉⲛⲟⲥ: Ⲙⲁⲣⲓⲁ Ϯⲑⲉⲟ̀ⲧⲟⲕⲟⲥ: ⲭⲉⲣⲉ ⲛⲉⲛⲓⲟϯ ⲛ̀ⲁ̀ⲡⲟⲥⲧⲟⲗⲟⲥ: ⲛⲏⲉ̀ⲧⲁⲩϩⲓⲱⲓϣ ϧⲉⲛ ⲡⲓⲕⲟⲥⲙⲟⲥ.</w:t>
+            </w:r>
           </w:p>
         </w:tc>
         <w:tc>
@@ -913,6 +987,13 @@
             <w:pPr>
               <w:pStyle w:val="Coptic"/>
             </w:pPr>
+            <w:r>
+              <w:t xml:space="preserve">Ⲯⲩⲭⲏ ⲛⲓⲃⲉⲛ ⲙⲟⲓ ⲛⲱⲟⲩ </w:t>
+            </w:r>
+            <w:r>
+              <w:lastRenderedPageBreak/>
+              <w:t>ⲛ̀ⲟⲩⲭ̀ⲃⲟⲃ: ϧⲉⲛ ⲕⲉⲛϥ ⲛ̀ⲛⲉⲛⲓⲟϯ ⲛ̀ⲛⲓⲇⲓⲕⲉⲟⲥ: Ⲁⲃⲣⲁⲁⲙ Ⲓⲥⲁⲁⲕ Ⲓⲁⲕⲱⲃ: ⲉⲑⲃⲉ ⲛⲉⲛⲓⲟϯ ⲛ̀ⲁ̀ⲡⲟⲥⲧⲟⲗⲟⲥ.</w:t>
+            </w:r>
           </w:p>
         </w:tc>
         <w:tc>
@@ -954,6 +1035,15 @@
                 <w:rFonts w:eastAsia="Arial Unicode MS" w:cs="FreeSerifAvvaShenouda"/>
               </w:rPr>
             </w:pPr>
+            <w:r>
+              <w:rPr>
+                <w:rFonts w:eastAsia="Arial Unicode MS" w:cs="FreeSerifAvvaShenouda"/>
+              </w:rPr>
+              <w:lastRenderedPageBreak/>
+              <w:t>Ⲱ Ⲡⲉⲛϭⲟⲓⲥ Ⲓⲏⲥⲟⲩⲥ Ⲡⲓⲭ̀ⲣⲓⲥⲧⲟⲥ: ⲁ̀ⲣⲓⲫ̀ⲙⲉⲩⲓ̀ ⲙ̀ⲡⲉⲕⲃⲱⲕ Ⲛⲓⲕⲟⲩⲇⲓⲙⲟⲥ: ⲉⲑⲃⲉ ⲧⲉⲕⲙⲁⲩ ⲛⲉⲛ ⲛⲓⲥ̀ⲧⲩⲗⲟⲥ: ⲛⲉⲛⲓϯ ⲉ̄ⲑ̄ⲩ̄ ⲛ̀ⲁ̀ⲡⲟⲥⲧⲟⲗⲟⲥ.</w:t>
+            </w:r>
+            <w:bookmarkStart w:id="0" w:name="_GoBack"/>
+            <w:bookmarkEnd w:id="0"/>
           </w:p>
         </w:tc>
         <w:tc>
@@ -1937,7 +2027,7 @@
 </file>
 
 <file path=customXml/itemProps1.xml><?xml version="1.0" encoding="utf-8"?>
-<ds:datastoreItem xmlns:ds="http://schemas.openxmlformats.org/officeDocument/2006/customXml" ds:itemID="{98E82A5F-9820-4127-B471-296149F38321}">
+<ds:datastoreItem xmlns:ds="http://schemas.openxmlformats.org/officeDocument/2006/customXml" ds:itemID="{A8E4424C-63DE-4FFC-83B6-B8FF4FA45CC9}">
   <ds:schemaRefs>
     <ds:schemaRef ds:uri="http://schemas.openxmlformats.org/officeDocument/2006/bibliography"/>
   </ds:schemaRefs>

</xml_diff>